<commit_message>
Reprocess fell in love article
</commit_message>
<xml_diff>
--- a/_scripts/data-articles/29-04-august-2021-i-fell-in-love-with-my-bests-friend-s-uncle-when-i-was-12.docx
+++ b/_scripts/data-articles/29-04-august-2021-i-fell-in-love-with-my-bests-friend-s-uncle-when-i-was-12.docx
@@ -45,8 +45,8 @@
       <w:r>
         <w:rPr>
           <w:rFonts w:ascii="Calibri" w:hAnsi="Calibri" w:eastAsia="宋体"/>
-          <w:i/>
-          <w:iCs/>
+          <w:i w:val="1"/>
+          <w:iCs w:val="1"/>
           <w:color w:val="5A5A5A"/>
         </w:rPr>
         <w:t>A girl fell in love with a man 16 years her senior when she was 12</w:t>
@@ -54,6 +54,7 @@
     </w:p>
     <w:p>
       <w:pPr>
+        <w:pStyle w:val="Normal"/>
         <w:rPr>
           <w:rFonts w:eastAsia="宋体" w:eastAsiaTheme="minorEastAsia"/>
         </w:rPr>
@@ -88,7 +89,7 @@
         <w:rPr>
           <w:rFonts w:eastAsia="宋体" w:eastAsiaTheme="minorEastAsia"/>
         </w:rPr>
-        <w:t>Jamie tells us that she was 12 in 2007 when she met Nolte, who was 27 years old at the time. She did not let him know she felt about him and if he felt anything for her, he did not say anything either.</w:t>
+        <w:t>Jamie tells us that she was 12 in 2007 when she met Nolte. He was 27 years old at the time. She did not let him know how she felt about him, and he did not say how he felt about her.</w:t>
       </w:r>
     </w:p>
     <w:p>
@@ -103,50 +104,50 @@
         </w:rPr>
         <w:t xml:space="preserve">She added, “I became friends with his niece </w:t>
       </w:r>
-      <w:commentRangeStart w:id="5"/>
+      <w:commentRangeStart w:id="2051380118"/>
       <w:r>
         <w:rPr>
           <w:rFonts w:eastAsia="宋体" w:eastAsiaTheme="minorEastAsia"/>
         </w:rPr>
         <w:t>Nikita,</w:t>
       </w:r>
-      <w:commentRangeEnd w:id="5"/>
+      <w:commentRangeEnd w:id="2051380118"/>
       <w:r>
         <w:rPr>
           <w:rStyle w:val="CommentReference"/>
         </w:rPr>
-        <w:commentReference w:id="5"/>
-      </w:r>
-      <w:r>
-        <w:rPr>
-          <w:rFonts w:eastAsia="宋体" w:eastAsiaTheme="minorEastAsia"/>
-        </w:rPr>
-        <w:t xml:space="preserve"> and ever since then I have had a crush on her cute uncle. For me it was </w:t>
-      </w:r>
-      <w:r>
-        <w:rPr>
-          <w:rFonts w:eastAsia="宋体" w:eastAsiaTheme="minorEastAsia"/>
-        </w:rPr>
-        <w:t>love</w:t>
-      </w:r>
-      <w:r>
-        <w:rPr>
-          <w:rFonts w:eastAsia="宋体" w:eastAsiaTheme="minorEastAsia"/>
-        </w:rPr>
-        <w:t xml:space="preserve"> at first sight, and I knew he was going to be ‘the one’. I made the first move in 2017, before I went abroad. On this occasion, I told him that I was going to marry him one day, even though I knew he was in a relationship at that stage. He thought it was a joke and laughed, not taking me seriously at all. Little did he know how serious I was, and that I knew we would eventually be together. </w:t>
-      </w:r>
-    </w:p>
-    <w:p>
-      <w:pPr>
-        <w:rPr>
-          <w:rFonts w:eastAsiaTheme="minorEastAsia"/>
-        </w:rPr>
-      </w:pPr>
-      <w:r>
-        <w:rPr>
-          <w:rFonts w:eastAsiaTheme="minorEastAsia"/>
-        </w:rPr>
-        <w:t>In 2019 Jamie returned to her hometown after two years abroad. Nolte was working as a beekeeper and had been following Jamie on her social media pages. He was apprehensive about their age gap and did not want to contact her. He finally decided to contact Jamie via social media, after which they spent month just chatting and not meeting in person.</w:t>
+        <w:commentReference w:id="2051380118"/>
+      </w:r>
+      <w:r>
+        <w:rPr>
+          <w:rFonts w:eastAsia="宋体" w:eastAsiaTheme="minorEastAsia"/>
+        </w:rPr>
+        <w:t xml:space="preserve"> and ever since then I have had a crush on her cute uncle. For me it was love at first sight and I knew he was going to be ‘the one</w:t>
+      </w:r>
+      <w:r>
+        <w:rPr>
+          <w:rFonts w:eastAsia="宋体" w:eastAsiaTheme="minorEastAsia"/>
+        </w:rPr>
+        <w:t>.’</w:t>
+      </w:r>
+      <w:r>
+        <w:rPr>
+          <w:rFonts w:eastAsia="宋体" w:eastAsiaTheme="minorEastAsia"/>
+        </w:rPr>
+        <w:t xml:space="preserve"> I made the first move in 2017 before I went abroad. On this occasion I told him that I was going to marry him one day, even though I knew he was in a relationship at that stage. He thought it was a joke and laughed, not taking me seriously at all. Little did he know how serious I was, and that I knew we would eventually be together. </w:t>
+      </w:r>
+    </w:p>
+    <w:p>
+      <w:pPr>
+        <w:rPr>
+          <w:rFonts w:eastAsia="宋体" w:eastAsiaTheme="minorEastAsia"/>
+        </w:rPr>
+      </w:pPr>
+      <w:r>
+        <w:rPr>
+          <w:rFonts w:eastAsia="宋体" w:eastAsiaTheme="minorEastAsia"/>
+        </w:rPr>
+        <w:t>In 2019 Jamie returned to her hometown after two years abroad. Nolte was working as a beekeeper and had been following Jamie on her social media pages. He was apprehensive about their age gap and did not want to contact her. He finally decided to contact Jamie via social media, after which they spent months just chatting and not meeting in person.</w:t>
       </w:r>
     </w:p>
     <w:p>
@@ -196,33 +197,33 @@
         <w:rPr>
           <w:rFonts w:eastAsia="宋体" w:eastAsiaTheme="minorEastAsia"/>
         </w:rPr>
-        <w:t>discovering their son’s relationship with their granddaughter’s best friend. Jamie says, “My parents were a bit shocked because they found out about our relationship when we made it public on social media. They accepted it easily, as they have known him for many years, and liked him as a person.”</w:t>
-      </w:r>
-    </w:p>
-    <w:p>
-      <w:pPr>
-        <w:rPr>
-          <w:rFonts w:eastAsiaTheme="minorEastAsia"/>
-        </w:rPr>
-      </w:pPr>
-      <w:r>
-        <w:rPr>
-          <w:rFonts w:eastAsiaTheme="minorEastAsia"/>
-        </w:rPr>
-        <w:t>Nikita was the most excited about their relationship. She had been rooting for them since the she found out that Jamie had a crush on her uncle. She is also the person that helped Jamie and Nolte get together.</w:t>
-      </w:r>
-    </w:p>
-    <w:p>
-      <w:pPr>
-        <w:rPr>
-          <w:rFonts w:eastAsiaTheme="minorEastAsia"/>
-        </w:rPr>
-      </w:pPr>
-      <w:r>
-        <w:rPr>
-          <w:rFonts w:eastAsiaTheme="minorEastAsia"/>
-        </w:rPr>
-        <w:t>Jamie had a secret relationship before she started dating Nolte. The man was 30 years her senior, but sadly passed away. Nolte was married for five years when he was in his twenties and got divorced a few years ago.</w:t>
+        <w:t>discovering their son’s relationship with their granddaughter’s best friend. Jamie says, “My parents were a bit shocked because we made it public on social media before telling them. They accepted it easily as they have known him for many years and had always liked him.”</w:t>
+      </w:r>
+    </w:p>
+    <w:p>
+      <w:pPr>
+        <w:rPr>
+          <w:rFonts w:eastAsia="宋体" w:eastAsiaTheme="minorEastAsia"/>
+        </w:rPr>
+      </w:pPr>
+      <w:r>
+        <w:rPr>
+          <w:rFonts w:eastAsia="宋体" w:eastAsiaTheme="minorEastAsia"/>
+        </w:rPr>
+        <w:t>Nikita was extremely excited about their relationship. She had been rooting for them since she found out that Jamie had a crush on her uncle. She is also the person that helped Jamie and Nolte get together.</w:t>
+      </w:r>
+    </w:p>
+    <w:p>
+      <w:pPr>
+        <w:rPr>
+          <w:rFonts w:eastAsia="宋体" w:eastAsiaTheme="minorEastAsia"/>
+        </w:rPr>
+      </w:pPr>
+      <w:r>
+        <w:rPr>
+          <w:rFonts w:eastAsia="宋体" w:eastAsiaTheme="minorEastAsia"/>
+        </w:rPr>
+        <w:t>Jamie had a secret relationship before she started dating Nolte. The man was 30 years her senior, but he sadly passed away. Nolte was married for five years when he was in his twenties and got divorced a few years ago.</w:t>
       </w:r>
     </w:p>
     <w:p>
@@ -233,65 +234,79 @@
       </w:pPr>
       <w:r>
         <w:rPr>
-          <w:rFonts w:eastAsiaTheme="minorEastAsia"/>
-        </w:rPr>
-        <w:lastRenderedPageBreak/>
+          <w:rFonts w:eastAsia="宋体" w:eastAsiaTheme="minorEastAsia"/>
+        </w:rPr>
         <w:t xml:space="preserve">Jamie explains why the age gap between them is working so well. “He knows what he wants and is past the ‘messing around’ stage in his life. He is more committed when it comes to love and starting a family. </w:t>
       </w:r>
-      <w:r>
-        <w:rPr>
-          <w:rFonts w:ascii="Calibri" w:hAnsi="Calibri" w:eastAsia="Calibri" w:cs="Calibri"/>
-          <w:color w:val="000000" w:themeColor="text1"/>
-        </w:rPr>
-        <w:t>We understand each other and are honest with each other.”</w:t>
-      </w:r>
-    </w:p>
-    <w:p>
-      <w:pPr>
-        <w:rPr>
-          <w:rFonts w:ascii="Calibri" w:hAnsi="Calibri" w:eastAsia="Calibri" w:cs="Calibri"/>
-          <w:color w:val="000000" w:themeColor="text1"/>
-        </w:rPr>
-      </w:pPr>
       <w:r>
         <w:rPr>
           <w:rFonts w:ascii="Calibri" w:hAnsi="Calibri" w:eastAsia="Calibri" w:cs="Calibri"/>
           <w:color w:val="000000" w:themeColor="text1" w:themeTint="FF" w:themeShade="FF"/>
         </w:rPr>
-        <w:t xml:space="preserve">They are giving advice to other couples who are also in ‘age gap’ relationships. “Do not let anyone tell you what is right or what is wrong when it comes to love and age. Never focus on age, it is literally just a number. If it feels right, then it is right. Focus on yourself – it is your life, and you </w:t>
-      </w:r>
-      <w:r>
+        <w:t>We understand each other and are honest with each other.”</w:t>
+      </w:r>
+    </w:p>
+    <w:p>
+      <w:pPr>
         <w:rPr>
           <w:rFonts w:ascii="Calibri" w:hAnsi="Calibri" w:eastAsia="Calibri" w:cs="Calibri"/>
           <w:color w:val="000000" w:themeColor="text1" w:themeTint="FF" w:themeShade="FF"/>
         </w:rPr>
-        <w:t>must</w:t>
-      </w:r>
+      </w:pPr>
       <w:r>
         <w:rPr>
           <w:rFonts w:ascii="Calibri" w:hAnsi="Calibri" w:eastAsia="Calibri" w:cs="Calibri"/>
           <w:color w:val="000000" w:themeColor="text1" w:themeTint="FF" w:themeShade="FF"/>
         </w:rPr>
-        <w:t xml:space="preserve"> live it. Love who you want, and you will live a happy life,” says Jamie.</w:t>
-      </w:r>
-    </w:p>
-    <w:p>
-      <w:pPr>
-        <w:rPr>
-          <w:rFonts w:eastAsiaTheme="minorEastAsia"/>
-        </w:rPr>
-      </w:pPr>
-      <w:r>
-        <w:rPr>
-          <w:rFonts w:eastAsiaTheme="minorEastAsia"/>
+        <w:t xml:space="preserve">They are giving advice to other couples who are also in ‘age gap’ relationships. “Do not let anyone tell you what is right or what is wrong when it comes to love and age. Never focus on age, it is </w:t>
+      </w:r>
+      <w:r>
+        <w:rPr>
+          <w:rFonts w:ascii="Calibri" w:hAnsi="Calibri" w:eastAsia="Calibri" w:cs="Calibri"/>
+          <w:color w:val="000000" w:themeColor="text1" w:themeTint="FF" w:themeShade="FF"/>
+        </w:rPr>
+        <w:t>literally just</w:t>
+      </w:r>
+      <w:r>
+        <w:rPr>
+          <w:rFonts w:ascii="Calibri" w:hAnsi="Calibri" w:eastAsia="Calibri" w:cs="Calibri"/>
+          <w:color w:val="000000" w:themeColor="text1" w:themeTint="FF" w:themeShade="FF"/>
+        </w:rPr>
+        <w:t xml:space="preserve"> a number. If it feels right, then it is right. Focus on yourself – it is your life, and you must live it. Love who you </w:t>
+      </w:r>
+      <w:r>
+        <w:rPr>
+          <w:rFonts w:ascii="Calibri" w:hAnsi="Calibri" w:eastAsia="Calibri" w:cs="Calibri"/>
+          <w:color w:val="000000" w:themeColor="text1" w:themeTint="FF" w:themeShade="FF"/>
+        </w:rPr>
+        <w:t>want,</w:t>
+      </w:r>
+      <w:r>
+        <w:rPr>
+          <w:rFonts w:ascii="Calibri" w:hAnsi="Calibri" w:eastAsia="Calibri" w:cs="Calibri"/>
+          <w:color w:val="000000" w:themeColor="text1" w:themeTint="FF" w:themeShade="FF"/>
+        </w:rPr>
+        <w:t xml:space="preserve"> and you will live a happy life,” says Jamie.</w:t>
+      </w:r>
+    </w:p>
+    <w:p>
+      <w:pPr>
+        <w:rPr>
+          <w:rFonts w:eastAsia="宋体" w:eastAsiaTheme="minorEastAsia"/>
+        </w:rPr>
+      </w:pPr>
+      <w:r>
+        <w:rPr>
+          <w:rFonts w:eastAsia="宋体" w:eastAsiaTheme="minorEastAsia"/>
         </w:rPr>
         <w:t>Nolte is currently working on a farm abroad but will be back for the birth of their child.</w:t>
       </w:r>
     </w:p>
     <w:p>
       <w:pPr>
-        <w:rPr>
-          <w:rFonts w:eastAsiaTheme="minorEastAsia"/>
+        <w:pStyle w:val="Normal"/>
+        <w:rPr>
+          <w:rFonts w:eastAsia="宋体" w:eastAsiaTheme="minorEastAsia"/>
         </w:rPr>
       </w:pPr>
       <w:r>
@@ -638,18 +653,13 @@
 
 <file path=word/comments.xml><?xml version="1.0" encoding="utf-8"?>
 <w:comments xmlns:wpc="http://schemas.microsoft.com/office/word/2010/wordprocessingCanvas" xmlns:cx="http://schemas.microsoft.com/office/drawing/2014/chartex" xmlns:cx1="http://schemas.microsoft.com/office/drawing/2015/9/8/chartex" xmlns:cx2="http://schemas.microsoft.com/office/drawing/2015/10/21/chartex" xmlns:cx3="http://schemas.microsoft.com/office/drawing/2016/5/9/chartex" xmlns:cx4="http://schemas.microsoft.com/office/drawing/2016/5/10/chartex" xmlns:cx5="http://schemas.microsoft.com/office/drawing/2016/5/11/chartex" xmlns:cx6="http://schemas.microsoft.com/office/drawing/2016/5/12/chartex" xmlns:cx7="http://schemas.microsoft.com/office/drawing/2016/5/13/chartex" xmlns:cx8="http://schemas.microsoft.com/office/drawing/2016/5/14/chartex" xmlns:mc="http://schemas.openxmlformats.org/markup-compatibility/2006" xmlns:aink="http://schemas.microsoft.com/office/drawing/2016/ink" xmlns:am3d="http://schemas.microsoft.com/office/drawing/2017/model3d" xmlns:o="urn:schemas-microsoft-com:office:office" xmlns:r="http://schemas.openxmlformats.org/officeDocument/2006/relationships" xmlns:m="http://schemas.openxmlformats.org/officeDocument/2006/math" xmlns:v="urn:schemas-microsoft-com:vml" xmlns:wp14="http://schemas.microsoft.com/office/word/2010/wordprocessingDrawing" xmlns:wp="http://schemas.openxmlformats.org/drawingml/2006/wordprocessingDrawing" xmlns:w10="urn:schemas-microsoft-com:office:word" xmlns:w="http://schemas.openxmlformats.org/wordprocessingml/2006/main" xmlns:w14="http://schemas.microsoft.com/office/word/2010/wordml" xmlns:w15="http://schemas.microsoft.com/office/word/2012/wordml" xmlns:w16cex="http://schemas.microsoft.com/office/word/2018/wordml/cex" xmlns:w16cid="http://schemas.microsoft.com/office/word/2016/wordml/cid" xmlns:w16="http://schemas.microsoft.com/office/word/2018/wordml" xmlns:w16sdtdh="http://schemas.microsoft.com/office/word/2020/wordml/sdtdatahash" xmlns:w16se="http://schemas.microsoft.com/office/word/2015/wordml/symex" xmlns:wpg="http://schemas.microsoft.com/office/word/2010/wordprocessingGroup" xmlns:wpi="http://schemas.microsoft.com/office/word/2010/wordprocessingInk" xmlns:wne="http://schemas.microsoft.com/office/word/2006/wordml" xmlns:wps="http://schemas.microsoft.com/office/word/2010/wordprocessingShape" mc:Ignorable="w14 w15 w16se w16cid w16 w16cex w16sdtdh wp14">
-  <w:comment w:initials="MH" w:author="Mark Havemann" w:date="2021-08-04T13:25:00Z" w:id="5">
+  <w:comment w:initials="MH" w:author="Mark Havemann" w:date="2021-08-04T13:25:00" w:id="2051380118">
     <w:p>
       <w:pPr>
         <w:pStyle w:val="CommentText"/>
       </w:pPr>
       <w:r>
-        <w:rPr>
-          <w:rStyle w:val="CommentReference"/>
-        </w:rPr>
-        <w:annotationRef/>
-      </w:r>
-      <w:r>
+        <w:rPr/>
         <w:t>I know there should be at least one comma here, but I don’t know where</w:t>
       </w:r>
       <w:r>
@@ -665,19 +675,19 @@
 
 <file path=word/commentsExtended.xml><?xml version="1.0" encoding="utf-8"?>
 <w15:commentsEx xmlns:mc="http://schemas.openxmlformats.org/markup-compatibility/2006" xmlns:w15="http://schemas.microsoft.com/office/word/2012/wordml" mc:Ignorable="w15">
-  <w15:commentEx w15:done="1" w15:paraId="6A7C64BA"/>
+  <w15:commentEx w15:done="1" w15:paraId="3F43787E"/>
 </w15:commentsEx>
 </file>
 
 <file path=word/commentsExtensible.xml><?xml version="1.0" encoding="utf-8"?>
 <w16cex:commentsExtensible xmlns:w16="http://schemas.microsoft.com/office/word/2018/wordml" xmlns:w16cex="http://schemas.microsoft.com/office/word/2018/wordml/cex" xmlns:mc="http://schemas.openxmlformats.org/markup-compatibility/2006" mc:Ignorable="w16 w16cex">
-  <w16cex:commentExtensible w16cex:durableId="24B513B5" w16cex:dateUtc="2021-08-04T05:25:00Z"/>
+  <w16cex:commentExtensible w16cex:durableId="26337ED3" w16cex:dateUtc="2021-08-04T05:25:00Z"/>
 </w16cex:commentsExtensible>
 </file>
 
 <file path=word/commentsIds.xml><?xml version="1.0" encoding="utf-8"?>
 <w16cid:commentsIds xmlns:mc="http://schemas.openxmlformats.org/markup-compatibility/2006" xmlns:w16cid="http://schemas.microsoft.com/office/word/2016/wordml/cid" mc:Ignorable="w16cid">
-  <w16cid:commentId w16cid:paraId="6A7C64BA" w16cid:durableId="24B513B5"/>
+  <w16cid:commentId w16cid:paraId="3F43787E" w16cid:durableId="26337ED3"/>
 </w16cid:commentsIds>
 </file>
 
@@ -695,6 +705,7 @@
     <int:WordHash hashCode="5cEnj+BQkBZE21" id="fUcY8gLg"/>
     <int:WordHash hashCode="cbEC8QFtg4HG6g" id="48tmu6qm"/>
     <int:WordHash hashCode="unexxwQ+DVBh+w" id="v8mfofn2"/>
+    <int:WordHash hashCode="bsVsc6kLCbCh7X" id="ZTQhF6Vu"/>
   </int:Manifest>
   <int:Observations>
     <int:Content id="qWyJN5Xf">
@@ -727,6 +738,9 @@
     <int:Content id="v8mfofn2">
       <int:Rejection type="AugLoop_Text_Critique"/>
     </int:Content>
+    <int:Content id="ZTQhF6Vu">
+      <int:Rejection type="LegacyProofing"/>
+    </int:Content>
   </int:Observations>
 </int:Intelligence>
 </file>
@@ -1174,7 +1188,7 @@
 </file>
 
 <file path=word/people.xml><?xml version="1.0" encoding="utf-8"?>
-<w15:people xmlns:wpc="http://schemas.microsoft.com/office/word/2010/wordprocessingCanvas" xmlns:cx="http://schemas.microsoft.com/office/drawing/2014/chartex" xmlns:cx1="http://schemas.microsoft.com/office/drawing/2015/9/8/chartex" xmlns:cx2="http://schemas.microsoft.com/office/drawing/2015/10/21/chartex" xmlns:cx3="http://schemas.microsoft.com/office/drawing/2016/5/9/chartex" xmlns:cx4="http://schemas.microsoft.com/office/drawing/2016/5/10/chartex" xmlns:cx5="http://schemas.microsoft.com/office/drawing/2016/5/11/chartex" xmlns:cx6="http://schemas.microsoft.com/office/drawing/2016/5/12/chartex" xmlns:cx7="http://schemas.microsoft.com/office/drawing/2016/5/13/chartex" xmlns:cx8="http://schemas.microsoft.com/office/drawing/2016/5/14/chartex" xmlns:mc="http://schemas.openxmlformats.org/markup-compatibility/2006" xmlns:aink="http://schemas.microsoft.com/office/drawing/2016/ink" xmlns:am3d="http://schemas.microsoft.com/office/drawing/2017/model3d" xmlns:o="urn:schemas-microsoft-com:office:office" xmlns:r="http://schemas.openxmlformats.org/officeDocument/2006/relationships" xmlns:m="http://schemas.openxmlformats.org/officeDocument/2006/math" xmlns:v="urn:schemas-microsoft-com:vml" xmlns:wp14="http://schemas.microsoft.com/office/word/2010/wordprocessingDrawing" xmlns:wp="http://schemas.openxmlformats.org/drawingml/2006/wordprocessingDrawing" xmlns:w10="urn:schemas-microsoft-com:office:word" xmlns:w="http://schemas.openxmlformats.org/wordprocessingml/2006/main" xmlns:w14="http://schemas.microsoft.com/office/word/2010/wordml" xmlns:w15="http://schemas.microsoft.com/office/word/2012/wordml" xmlns:w16cex="http://schemas.microsoft.com/office/word/2018/wordml/cex" xmlns:w16cid="http://schemas.microsoft.com/office/word/2016/wordml/cid" xmlns:w16="http://schemas.microsoft.com/office/word/2018/wordml" xmlns:w16sdtdh="http://schemas.microsoft.com/office/word/2020/wordml/sdtdatahash" xmlns:w16se="http://schemas.microsoft.com/office/word/2015/wordml/symex" xmlns:wpg="http://schemas.microsoft.com/office/word/2010/wordprocessingGroup" xmlns:wpi="http://schemas.microsoft.com/office/word/2010/wordprocessingInk" xmlns:wne="http://schemas.microsoft.com/office/word/2006/wordml" xmlns:wps="http://schemas.microsoft.com/office/word/2010/wordprocessingShape" mc:Ignorable="w14 w15 w16se w16cid w16 w16cex w16sdtdh wp14">
+<w15:people xmlns:mc="http://schemas.openxmlformats.org/markup-compatibility/2006" xmlns:w15="http://schemas.microsoft.com/office/word/2012/wordml" mc:Ignorable="w15">
   <w15:person w15:author="Mark Havemann">
     <w15:presenceInfo w15:providerId="Windows Live" w15:userId="d16ea11da125b506"/>
   </w15:person>

</xml_diff>